<commit_message>
new levels new devils
</commit_message>
<xml_diff>
--- a/1992 U.S. Presidential election.docx
+++ b/1992 U.S. Presidential election.docx
@@ -1,13 +1,19 @@
 
 <file path=word/document.xml><?xml version="1.0" encoding="utf-8"?>
-<w:document xmlns:wpc="http://schemas.microsoft.com/office/word/2010/wordprocessingCanvas" xmlns:cx="http://schemas.microsoft.com/office/drawing/2014/chartex" xmlns:cx1="http://schemas.microsoft.com/office/drawing/2015/9/8/chartex" xmlns:cx2="http://schemas.microsoft.com/office/drawing/2015/10/21/chartex" xmlns:cx3="http://schemas.microsoft.com/office/drawing/2016/5/9/chartex" xmlns:cx4="http://schemas.microsoft.com/office/drawing/2016/5/10/chartex" xmlns:cx5="http://schemas.microsoft.com/office/drawing/2016/5/11/chartex" xmlns:cx6="http://schemas.microsoft.com/office/drawing/2016/5/12/chartex" xmlns:cx7="http://schemas.microsoft.com/office/drawing/2016/5/13/chartex" xmlns:cx8="http://schemas.microsoft.com/office/drawing/2016/5/14/chartex" xmlns:mc="http://schemas.openxmlformats.org/markup-compatibility/2006" xmlns:aink="http://schemas.microsoft.com/office/drawing/2016/ink" xmlns:am3d="http://schemas.microsoft.com/office/drawing/2017/model3d" xmlns:o="urn:schemas-microsoft-com:office:office" xmlns:r="http://schemas.openxmlformats.org/officeDocument/2006/relationships" xmlns:m="http://schemas.openxmlformats.org/officeDocument/2006/math" xmlns:v="urn:schemas-microsoft-com:vml" xmlns:wp14="http://schemas.microsoft.com/office/word/2010/wordprocessingDrawing" xmlns:wp="http://schemas.openxmlformats.org/drawingml/2006/wordprocessingDrawing" xmlns:w10="urn:schemas-microsoft-com:office:word" xmlns:w="http://schemas.openxmlformats.org/wordprocessingml/2006/main" xmlns:w14="http://schemas.microsoft.com/office/word/2010/wordml" xmlns:w15="http://schemas.microsoft.com/office/word/2012/wordml" xmlns:w16cid="http://schemas.microsoft.com/office/word/2016/wordml/cid" xmlns:w16se="http://schemas.microsoft.com/office/word/2015/wordml/symex" xmlns:wpg="http://schemas.microsoft.com/office/word/2010/wordprocessingGroup" xmlns:wpi="http://schemas.microsoft.com/office/word/2010/wordprocessingInk" xmlns:wne="http://schemas.microsoft.com/office/word/2006/wordml" xmlns:wps="http://schemas.microsoft.com/office/word/2010/wordprocessingShape" mc:Ignorable="w14 w15 w16se w16cid wp14">
+<w:document xmlns:o="urn:schemas-microsoft-com:office:office" xmlns:r="http://schemas.openxmlformats.org/officeDocument/2006/relationships" xmlns:v="urn:schemas-microsoft-com:vml" xmlns:w="http://schemas.openxmlformats.org/wordprocessingml/2006/main" xmlns:w10="urn:schemas-microsoft-com:office:word" xmlns:wp="http://schemas.openxmlformats.org/drawingml/2006/wordprocessingDrawing" xmlns:wps="http://schemas.microsoft.com/office/word/2010/wordprocessingShape" xmlns:wpg="http://schemas.microsoft.com/office/word/2010/wordprocessingGroup" xmlns:mc="http://schemas.openxmlformats.org/markup-compatibility/2006" xmlns:wp14="http://schemas.microsoft.com/office/word/2010/wordprocessingDrawing" xmlns:w14="http://schemas.microsoft.com/office/word/2010/wordml" mc:Ignorable="w14 wp14">
   <w:body>
     <w:p>
       <w:pPr>
-        <w:spacing w:before="100" w:beforeAutospacing="1" w:after="100" w:afterAutospacing="1"/>
+        <w:pStyle w:val="Normal"/>
+        <w:numPr>
+          <w:ilvl w:val="0"/>
+          <w:numId w:val="0"/>
+        </w:numPr>
+        <w:spacing w:beforeAutospacing="1" w:afterAutospacing="1"/>
         <w:outlineLvl w:val="1"/>
         <w:rPr>
-          <w:rFonts w:ascii="Times New Roman" w:eastAsia="Times New Roman" w:hAnsi="Times New Roman" w:cs="Times New Roman"/>
+          <w:rFonts w:ascii="Times New Roman" w:hAnsi="Times New Roman" w:eastAsia="Times New Roman" w:cs="Times New Roman"/>
+          <w:b/>
           <w:b/>
           <w:bCs/>
           <w:sz w:val="36"/>
@@ -17,7 +23,7 @@
       </w:pPr>
       <w:r>
         <w:rPr>
-          <w:rFonts w:ascii="Times New Roman" w:eastAsia="Times New Roman" w:hAnsi="Times New Roman" w:cs="Times New Roman"/>
+          <w:rFonts w:eastAsia="Times New Roman" w:cs="Times New Roman" w:ascii="Times New Roman" w:hAnsi="Times New Roman"/>
           <w:b/>
           <w:bCs/>
           <w:sz w:val="36"/>
@@ -29,10 +35,16 @@
     </w:p>
     <w:p>
       <w:pPr>
-        <w:spacing w:before="100" w:beforeAutospacing="1" w:after="100" w:afterAutospacing="1"/>
+        <w:pStyle w:val="Normal"/>
+        <w:numPr>
+          <w:ilvl w:val="0"/>
+          <w:numId w:val="0"/>
+        </w:numPr>
+        <w:spacing w:beforeAutospacing="1" w:afterAutospacing="1"/>
         <w:outlineLvl w:val="2"/>
         <w:rPr>
-          <w:rFonts w:ascii="Times New Roman" w:eastAsia="Times New Roman" w:hAnsi="Times New Roman" w:cs="Times New Roman"/>
+          <w:rFonts w:ascii="Times New Roman" w:hAnsi="Times New Roman" w:eastAsia="Times New Roman" w:cs="Times New Roman"/>
+          <w:b/>
           <w:b/>
           <w:bCs/>
           <w:sz w:val="27"/>
@@ -42,7 +54,7 @@
       </w:pPr>
       <w:r>
         <w:rPr>
-          <w:rFonts w:ascii="Times New Roman" w:eastAsia="Times New Roman" w:hAnsi="Times New Roman" w:cs="Times New Roman"/>
+          <w:rFonts w:eastAsia="Times New Roman" w:cs="Times New Roman" w:ascii="Times New Roman" w:hAnsi="Times New Roman"/>
           <w:b/>
           <w:bCs/>
           <w:sz w:val="27"/>
@@ -54,15 +66,16 @@
     </w:p>
     <w:p>
       <w:pPr>
-        <w:spacing w:before="100" w:beforeAutospacing="1" w:after="100" w:afterAutospacing="1"/>
-        <w:rPr>
-          <w:rFonts w:ascii="Times New Roman" w:eastAsia="Times New Roman" w:hAnsi="Times New Roman" w:cs="Times New Roman"/>
-          <w:lang w:val="en-US" w:eastAsia="de-DE"/>
-        </w:rPr>
-      </w:pPr>
-      <w:r>
-        <w:rPr>
-          <w:rFonts w:ascii="Times New Roman" w:eastAsia="Times New Roman" w:hAnsi="Times New Roman" w:cs="Times New Roman"/>
+        <w:pStyle w:val="Normal"/>
+        <w:spacing w:beforeAutospacing="1" w:afterAutospacing="1"/>
+        <w:rPr>
+          <w:rFonts w:ascii="Times New Roman" w:hAnsi="Times New Roman" w:eastAsia="Times New Roman" w:cs="Times New Roman"/>
+          <w:lang w:val="en-US" w:eastAsia="de-DE"/>
+        </w:rPr>
+      </w:pPr>
+      <w:r>
+        <w:rPr>
+          <w:rFonts w:eastAsia="Times New Roman" w:cs="Times New Roman" w:ascii="Times New Roman" w:hAnsi="Times New Roman"/>
           <w:lang w:val="en-US" w:eastAsia="de-DE"/>
         </w:rPr>
         <w:t xml:space="preserve">Survey data containing self-reports of vote choice in the 1992 U.S. Presidential election, with numerous covariates, from the 1992 American National Election Studies. </w:t>
@@ -70,13 +83,19 @@
     </w:p>
     <w:p>
       <w:pPr>
-        <w:spacing w:before="100" w:beforeAutospacing="1" w:after="100" w:afterAutospacing="1"/>
+        <w:pStyle w:val="Normal"/>
+        <w:numPr>
+          <w:ilvl w:val="0"/>
+          <w:numId w:val="0"/>
+        </w:numPr>
+        <w:spacing w:beforeAutospacing="1" w:afterAutospacing="1"/>
         <w:outlineLvl w:val="2"/>
         <w:rPr>
-          <w:rFonts w:ascii="Times New Roman" w:eastAsia="Times New Roman" w:hAnsi="Times New Roman" w:cs="Times New Roman"/>
+          <w:rFonts w:ascii="Times New Roman" w:hAnsi="Times New Roman" w:eastAsia="Times New Roman" w:cs="Times New Roman"/>
+          <w:b/>
           <w:b/>
           <w:bCs/>
-          <w:color w:val="2F5496" w:themeColor="accent5" w:themeShade="BF"/>
+          <w:color w:val="2F5496" w:themeColor="accent5" w:themeShade="bf"/>
           <w:sz w:val="27"/>
           <w:szCs w:val="27"/>
           <w:lang w:val="en-US" w:eastAsia="de-DE"/>
@@ -84,10 +103,10 @@
       </w:pPr>
       <w:r>
         <w:rPr>
-          <w:rFonts w:ascii="Times New Roman" w:eastAsia="Times New Roman" w:hAnsi="Times New Roman" w:cs="Times New Roman"/>
+          <w:rFonts w:eastAsia="Times New Roman" w:cs="Times New Roman" w:ascii="Times New Roman" w:hAnsi="Times New Roman"/>
           <w:b/>
           <w:bCs/>
-          <w:color w:val="2F5496" w:themeColor="accent5" w:themeShade="BF"/>
+          <w:color w:val="2F5496" w:themeColor="accent5" w:themeShade="bf"/>
           <w:sz w:val="27"/>
           <w:szCs w:val="27"/>
           <w:lang w:val="en-US" w:eastAsia="de-DE"/>
@@ -97,28 +116,30 @@
     </w:p>
     <w:p>
       <w:pPr>
+        <w:pStyle w:val="Normal"/>
         <w:tabs>
-          <w:tab w:val="left" w:pos="916"/>
-          <w:tab w:val="left" w:pos="1832"/>
-          <w:tab w:val="left" w:pos="2748"/>
-          <w:tab w:val="left" w:pos="3664"/>
-          <w:tab w:val="left" w:pos="4580"/>
-          <w:tab w:val="left" w:pos="5496"/>
-          <w:tab w:val="left" w:pos="6412"/>
-          <w:tab w:val="left" w:pos="7328"/>
-          <w:tab w:val="left" w:pos="8244"/>
-          <w:tab w:val="left" w:pos="9160"/>
-          <w:tab w:val="left" w:pos="10076"/>
-          <w:tab w:val="left" w:pos="10992"/>
-          <w:tab w:val="left" w:pos="11908"/>
-          <w:tab w:val="left" w:pos="12824"/>
-          <w:tab w:val="left" w:pos="13740"/>
-          <w:tab w:val="left" w:pos="14656"/>
+          <w:tab w:val="clear" w:pos="708"/>
+          <w:tab w:val="left" w:pos="916" w:leader="none"/>
+          <w:tab w:val="left" w:pos="1832" w:leader="none"/>
+          <w:tab w:val="left" w:pos="2748" w:leader="none"/>
+          <w:tab w:val="left" w:pos="3664" w:leader="none"/>
+          <w:tab w:val="left" w:pos="4580" w:leader="none"/>
+          <w:tab w:val="left" w:pos="5496" w:leader="none"/>
+          <w:tab w:val="left" w:pos="6412" w:leader="none"/>
+          <w:tab w:val="left" w:pos="7328" w:leader="none"/>
+          <w:tab w:val="left" w:pos="8244" w:leader="none"/>
+          <w:tab w:val="left" w:pos="9160" w:leader="none"/>
+          <w:tab w:val="left" w:pos="10076" w:leader="none"/>
+          <w:tab w:val="left" w:pos="10992" w:leader="none"/>
+          <w:tab w:val="left" w:pos="11908" w:leader="none"/>
+          <w:tab w:val="left" w:pos="12824" w:leader="none"/>
+          <w:tab w:val="left" w:pos="13740" w:leader="none"/>
+          <w:tab w:val="left" w:pos="14656" w:leader="none"/>
         </w:tabs>
-        <w:spacing w:after="0"/>
-        <w:rPr>
-          <w:rFonts w:ascii="Courier New" w:eastAsia="Times New Roman" w:hAnsi="Courier New" w:cs="Courier New"/>
-          <w:color w:val="2F5496" w:themeColor="accent5" w:themeShade="BF"/>
+        <w:spacing w:before="0" w:after="0"/>
+        <w:rPr>
+          <w:rFonts w:ascii="Courier New" w:hAnsi="Courier New" w:eastAsia="Times New Roman" w:cs="Courier New"/>
+          <w:color w:val="2F5496" w:themeColor="accent5" w:themeShade="bf"/>
           <w:sz w:val="20"/>
           <w:szCs w:val="20"/>
           <w:lang w:val="en-US" w:eastAsia="de-DE"/>
@@ -126,63 +147,39 @@
       </w:pPr>
       <w:r>
         <w:rPr>
-          <w:rFonts w:ascii="Courier New" w:eastAsia="Times New Roman" w:hAnsi="Courier New" w:cs="Courier New"/>
-          <w:color w:val="2F5496" w:themeColor="accent5" w:themeShade="BF"/>
+          <w:rFonts w:eastAsia="Times New Roman" w:cs="Courier New" w:ascii="Courier New" w:hAnsi="Courier New"/>
+          <w:color w:val="2F5496" w:themeColor="accent5" w:themeShade="bf"/>
           <w:sz w:val="20"/>
           <w:szCs w:val="20"/>
           <w:lang w:val="en-US" w:eastAsia="de-DE"/>
         </w:rPr>
-        <w:t xml:space="preserve">Predict whether a respondent voted </w:t>
-      </w:r>
-      <w:r>
-        <w:rPr>
-          <w:rFonts w:ascii="Courier New" w:eastAsia="Times New Roman" w:hAnsi="Courier New" w:cs="Courier New"/>
-          <w:color w:val="2F5496" w:themeColor="accent5" w:themeShade="BF"/>
+        <w:t>Predict whether a respondent voted f</w:t>
+      </w:r>
+      <w:bookmarkStart w:id="0" w:name="_GoBack"/>
+      <w:bookmarkEnd w:id="0"/>
+      <w:r>
+        <w:rPr>
+          <w:rFonts w:eastAsia="Times New Roman" w:cs="Courier New" w:ascii="Courier New" w:hAnsi="Courier New"/>
+          <w:color w:val="2F5496" w:themeColor="accent5" w:themeShade="bf"/>
           <w:sz w:val="20"/>
           <w:szCs w:val="20"/>
           <w:lang w:val="en-US" w:eastAsia="de-DE"/>
         </w:rPr>
-        <w:t>f</w:t>
-      </w:r>
-      <w:bookmarkStart w:id="0" w:name="_GoBack"/>
-      <w:bookmarkEnd w:id="0"/>
-      <w:r>
-        <w:rPr>
-          <w:rFonts w:ascii="Courier New" w:eastAsia="Times New Roman" w:hAnsi="Courier New" w:cs="Courier New"/>
-          <w:color w:val="2F5496" w:themeColor="accent5" w:themeShade="BF"/>
-          <w:sz w:val="20"/>
-          <w:szCs w:val="20"/>
-          <w:lang w:val="en-US" w:eastAsia="de-DE"/>
-        </w:rPr>
-        <w:t>or Clinton</w:t>
-      </w:r>
-      <w:r>
-        <w:rPr>
-          <w:rFonts w:ascii="Courier New" w:eastAsia="Times New Roman" w:hAnsi="Courier New" w:cs="Courier New"/>
-          <w:color w:val="2F5496" w:themeColor="accent5" w:themeShade="BF"/>
-          <w:sz w:val="20"/>
-          <w:szCs w:val="20"/>
-          <w:lang w:val="en-US" w:eastAsia="de-DE"/>
-        </w:rPr>
-        <w:t xml:space="preserve">. Convert the vote factor into a binary variable. </w:t>
-      </w:r>
-      <w:r>
-        <w:rPr>
-          <w:rFonts w:ascii="Courier New" w:eastAsia="Times New Roman" w:hAnsi="Courier New" w:cs="Courier New"/>
-          <w:color w:val="2F5496" w:themeColor="accent5" w:themeShade="BF"/>
-          <w:sz w:val="20"/>
-          <w:szCs w:val="20"/>
-          <w:lang w:val="en-US" w:eastAsia="de-DE"/>
-        </w:rPr>
-        <w:t xml:space="preserve"> </w:t>
-      </w:r>
-    </w:p>
-    <w:p>
-      <w:pPr>
-        <w:spacing w:before="100" w:beforeAutospacing="1" w:after="100" w:afterAutospacing="1"/>
+        <w:t xml:space="preserve">or Clinton. Convert the vote factor into a binary variable.  </w:t>
+      </w:r>
+    </w:p>
+    <w:p>
+      <w:pPr>
+        <w:pStyle w:val="Normal"/>
+        <w:numPr>
+          <w:ilvl w:val="0"/>
+          <w:numId w:val="0"/>
+        </w:numPr>
+        <w:spacing w:beforeAutospacing="1" w:afterAutospacing="1"/>
         <w:outlineLvl w:val="2"/>
         <w:rPr>
-          <w:rFonts w:ascii="Times New Roman" w:eastAsia="Times New Roman" w:hAnsi="Times New Roman" w:cs="Times New Roman"/>
+          <w:rFonts w:ascii="Times New Roman" w:hAnsi="Times New Roman" w:eastAsia="Times New Roman" w:cs="Times New Roman"/>
+          <w:b/>
           <w:b/>
           <w:bCs/>
           <w:sz w:val="27"/>
@@ -192,7 +189,7 @@
       </w:pPr>
       <w:r>
         <w:rPr>
-          <w:rFonts w:ascii="Times New Roman" w:eastAsia="Times New Roman" w:hAnsi="Times New Roman" w:cs="Times New Roman"/>
+          <w:rFonts w:eastAsia="Times New Roman" w:cs="Times New Roman" w:ascii="Times New Roman" w:hAnsi="Times New Roman"/>
           <w:b/>
           <w:bCs/>
           <w:sz w:val="27"/>
@@ -204,15 +201,16 @@
     </w:p>
     <w:p>
       <w:pPr>
-        <w:spacing w:before="100" w:beforeAutospacing="1" w:after="100" w:afterAutospacing="1"/>
-        <w:rPr>
-          <w:rFonts w:ascii="Times New Roman" w:eastAsia="Times New Roman" w:hAnsi="Times New Roman" w:cs="Times New Roman"/>
-          <w:lang w:val="en-US" w:eastAsia="de-DE"/>
-        </w:rPr>
-      </w:pPr>
-      <w:r>
-        <w:rPr>
-          <w:rFonts w:ascii="Times New Roman" w:eastAsia="Times New Roman" w:hAnsi="Times New Roman" w:cs="Times New Roman"/>
+        <w:pStyle w:val="Normal"/>
+        <w:spacing w:beforeAutospacing="1" w:afterAutospacing="1"/>
+        <w:rPr>
+          <w:rFonts w:ascii="Times New Roman" w:hAnsi="Times New Roman" w:eastAsia="Times New Roman" w:cs="Times New Roman"/>
+          <w:lang w:val="en-US" w:eastAsia="de-DE"/>
+        </w:rPr>
+      </w:pPr>
+      <w:r>
+        <w:rPr>
+          <w:rFonts w:eastAsia="Times New Roman" w:cs="Times New Roman" w:ascii="Times New Roman" w:hAnsi="Times New Roman"/>
           <w:lang w:val="en-US" w:eastAsia="de-DE"/>
         </w:rPr>
         <w:t xml:space="preserve">A data frame with 909 observations on the following 10 variables. </w:t>
@@ -220,17 +218,18 @@
     </w:p>
     <w:p>
       <w:pPr>
-        <w:spacing w:after="0"/>
-        <w:rPr>
-          <w:rFonts w:ascii="Times New Roman" w:eastAsia="Times New Roman" w:hAnsi="Times New Roman" w:cs="Times New Roman"/>
-          <w:color w:val="2F5496" w:themeColor="accent5" w:themeShade="BF"/>
-          <w:lang w:val="en-US" w:eastAsia="de-DE"/>
-        </w:rPr>
-      </w:pPr>
-      <w:r>
-        <w:rPr>
-          <w:rFonts w:ascii="Courier New" w:eastAsia="Times New Roman" w:hAnsi="Courier New" w:cs="Courier New"/>
-          <w:color w:val="2F5496" w:themeColor="accent5" w:themeShade="BF"/>
+        <w:pStyle w:val="Normal"/>
+        <w:spacing w:before="0" w:after="0"/>
+        <w:rPr>
+          <w:rFonts w:ascii="Times New Roman" w:hAnsi="Times New Roman" w:eastAsia="Times New Roman" w:cs="Times New Roman"/>
+          <w:color w:val="2F5496" w:themeColor="accent5" w:themeShade="bf"/>
+          <w:lang w:val="en-US" w:eastAsia="de-DE"/>
+        </w:rPr>
+      </w:pPr>
+      <w:r>
+        <w:rPr>
+          <w:rFonts w:eastAsia="Times New Roman" w:cs="Courier New" w:ascii="Courier New" w:hAnsi="Courier New"/>
+          <w:color w:val="2F5496" w:themeColor="accent5" w:themeShade="bf"/>
           <w:sz w:val="20"/>
           <w:szCs w:val="20"/>
           <w:lang w:val="en-US" w:eastAsia="de-DE"/>
@@ -240,26 +239,27 @@
     </w:p>
     <w:p>
       <w:pPr>
-        <w:spacing w:before="100" w:beforeAutospacing="1" w:after="100" w:afterAutospacing="1"/>
-        <w:ind w:left="720"/>
-        <w:rPr>
-          <w:rFonts w:ascii="Times New Roman" w:eastAsia="Times New Roman" w:hAnsi="Times New Roman" w:cs="Times New Roman"/>
-          <w:color w:val="2F5496" w:themeColor="accent5" w:themeShade="BF"/>
-          <w:lang w:val="en-US" w:eastAsia="de-DE"/>
-        </w:rPr>
-      </w:pPr>
-      <w:r>
-        <w:rPr>
-          <w:rFonts w:ascii="Times New Roman" w:eastAsia="Times New Roman" w:hAnsi="Times New Roman" w:cs="Times New Roman"/>
-          <w:color w:val="2F5496" w:themeColor="accent5" w:themeShade="BF"/>
+        <w:pStyle w:val="Normal"/>
+        <w:spacing w:beforeAutospacing="1" w:afterAutospacing="1"/>
+        <w:ind w:left="720" w:hanging="0"/>
+        <w:rPr>
+          <w:rFonts w:ascii="Times New Roman" w:hAnsi="Times New Roman" w:eastAsia="Times New Roman" w:cs="Times New Roman"/>
+          <w:color w:val="2F5496" w:themeColor="accent5" w:themeShade="bf"/>
+          <w:lang w:val="en-US" w:eastAsia="de-DE"/>
+        </w:rPr>
+      </w:pPr>
+      <w:r>
+        <w:rPr>
+          <w:rFonts w:eastAsia="Times New Roman" w:cs="Times New Roman" w:ascii="Times New Roman" w:hAnsi="Times New Roman"/>
+          <w:color w:val="2F5496" w:themeColor="accent5" w:themeShade="bf"/>
           <w:lang w:val="en-US" w:eastAsia="de-DE"/>
         </w:rPr>
         <w:t xml:space="preserve">a factor with levels </w:t>
       </w:r>
       <w:r>
         <w:rPr>
-          <w:rFonts w:ascii="Courier New" w:eastAsia="Times New Roman" w:hAnsi="Courier New" w:cs="Courier New"/>
-          <w:color w:val="2F5496" w:themeColor="accent5" w:themeShade="BF"/>
+          <w:rFonts w:eastAsia="Times New Roman" w:cs="Courier New" w:ascii="Courier New" w:hAnsi="Courier New"/>
+          <w:color w:val="2F5496" w:themeColor="accent5" w:themeShade="bf"/>
           <w:sz w:val="20"/>
           <w:szCs w:val="20"/>
           <w:lang w:val="en-US" w:eastAsia="de-DE"/>
@@ -268,16 +268,16 @@
       </w:r>
       <w:r>
         <w:rPr>
-          <w:rFonts w:ascii="Times New Roman" w:eastAsia="Times New Roman" w:hAnsi="Times New Roman" w:cs="Times New Roman"/>
-          <w:color w:val="2F5496" w:themeColor="accent5" w:themeShade="BF"/>
+          <w:rFonts w:eastAsia="Times New Roman" w:cs="Times New Roman" w:ascii="Times New Roman" w:hAnsi="Times New Roman"/>
+          <w:color w:val="2F5496" w:themeColor="accent5" w:themeShade="bf"/>
           <w:lang w:val="en-US" w:eastAsia="de-DE"/>
         </w:rPr>
         <w:t xml:space="preserve"> </w:t>
       </w:r>
       <w:r>
         <w:rPr>
-          <w:rFonts w:ascii="Courier New" w:eastAsia="Times New Roman" w:hAnsi="Courier New" w:cs="Courier New"/>
-          <w:color w:val="2F5496" w:themeColor="accent5" w:themeShade="BF"/>
+          <w:rFonts w:eastAsia="Times New Roman" w:cs="Courier New" w:ascii="Courier New" w:hAnsi="Courier New"/>
+          <w:color w:val="2F5496" w:themeColor="accent5" w:themeShade="bf"/>
           <w:sz w:val="20"/>
           <w:szCs w:val="20"/>
           <w:lang w:val="en-US" w:eastAsia="de-DE"/>
@@ -286,16 +286,16 @@
       </w:r>
       <w:r>
         <w:rPr>
-          <w:rFonts w:ascii="Times New Roman" w:eastAsia="Times New Roman" w:hAnsi="Times New Roman" w:cs="Times New Roman"/>
-          <w:color w:val="2F5496" w:themeColor="accent5" w:themeShade="BF"/>
+          <w:rFonts w:eastAsia="Times New Roman" w:cs="Times New Roman" w:ascii="Times New Roman" w:hAnsi="Times New Roman"/>
+          <w:color w:val="2F5496" w:themeColor="accent5" w:themeShade="bf"/>
           <w:lang w:val="en-US" w:eastAsia="de-DE"/>
         </w:rPr>
         <w:t xml:space="preserve"> </w:t>
       </w:r>
       <w:r>
         <w:rPr>
-          <w:rFonts w:ascii="Courier New" w:eastAsia="Times New Roman" w:hAnsi="Courier New" w:cs="Courier New"/>
-          <w:color w:val="2F5496" w:themeColor="accent5" w:themeShade="BF"/>
+          <w:rFonts w:eastAsia="Times New Roman" w:cs="Courier New" w:ascii="Courier New" w:hAnsi="Courier New"/>
+          <w:color w:val="2F5496" w:themeColor="accent5" w:themeShade="bf"/>
           <w:sz w:val="20"/>
           <w:szCs w:val="20"/>
           <w:lang w:val="en-US" w:eastAsia="de-DE"/>
@@ -305,15 +305,16 @@
     </w:p>
     <w:p>
       <w:pPr>
-        <w:spacing w:after="0"/>
-        <w:rPr>
-          <w:rFonts w:ascii="Times New Roman" w:eastAsia="Times New Roman" w:hAnsi="Times New Roman" w:cs="Times New Roman"/>
-          <w:lang w:val="en-US" w:eastAsia="de-DE"/>
-        </w:rPr>
-      </w:pPr>
-      <w:r>
-        <w:rPr>
-          <w:rFonts w:ascii="Courier New" w:eastAsia="Times New Roman" w:hAnsi="Courier New" w:cs="Courier New"/>
+        <w:pStyle w:val="Normal"/>
+        <w:spacing w:before="0" w:after="0"/>
+        <w:rPr>
+          <w:rFonts w:ascii="Times New Roman" w:hAnsi="Times New Roman" w:eastAsia="Times New Roman" w:cs="Times New Roman"/>
+          <w:lang w:val="en-US" w:eastAsia="de-DE"/>
+        </w:rPr>
+      </w:pPr>
+      <w:r>
+        <w:rPr>
+          <w:rFonts w:eastAsia="Times New Roman" w:cs="Courier New" w:ascii="Courier New" w:hAnsi="Courier New"/>
           <w:sz w:val="20"/>
           <w:szCs w:val="20"/>
           <w:lang w:val="en-US" w:eastAsia="de-DE"/>
@@ -323,16 +324,17 @@
     </w:p>
     <w:p>
       <w:pPr>
-        <w:spacing w:before="100" w:beforeAutospacing="1" w:after="100" w:afterAutospacing="1"/>
-        <w:ind w:left="720"/>
-        <w:rPr>
-          <w:rFonts w:ascii="Times New Roman" w:eastAsia="Times New Roman" w:hAnsi="Times New Roman" w:cs="Times New Roman"/>
-          <w:lang w:val="en-US" w:eastAsia="de-DE"/>
-        </w:rPr>
-      </w:pPr>
-      <w:r>
-        <w:rPr>
-          <w:rFonts w:ascii="Times New Roman" w:eastAsia="Times New Roman" w:hAnsi="Times New Roman" w:cs="Times New Roman"/>
+        <w:pStyle w:val="Normal"/>
+        <w:spacing w:beforeAutospacing="1" w:afterAutospacing="1"/>
+        <w:ind w:left="720" w:hanging="0"/>
+        <w:rPr>
+          <w:rFonts w:ascii="Times New Roman" w:hAnsi="Times New Roman" w:eastAsia="Times New Roman" w:cs="Times New Roman"/>
+          <w:lang w:val="en-US" w:eastAsia="de-DE"/>
+        </w:rPr>
+      </w:pPr>
+      <w:r>
+        <w:rPr>
+          <w:rFonts w:eastAsia="Times New Roman" w:cs="Times New Roman" w:ascii="Times New Roman" w:hAnsi="Times New Roman"/>
           <w:lang w:val="en-US" w:eastAsia="de-DE"/>
         </w:rPr>
         <w:t>a numeric vector, 1 if the respondent reports identifying with the Democratic party, 0 otherwise.</w:t>
@@ -340,15 +342,16 @@
     </w:p>
     <w:p>
       <w:pPr>
-        <w:spacing w:after="0"/>
-        <w:rPr>
-          <w:rFonts w:ascii="Times New Roman" w:eastAsia="Times New Roman" w:hAnsi="Times New Roman" w:cs="Times New Roman"/>
-          <w:lang w:val="en-US" w:eastAsia="de-DE"/>
-        </w:rPr>
-      </w:pPr>
-      <w:r>
-        <w:rPr>
-          <w:rFonts w:ascii="Courier New" w:eastAsia="Times New Roman" w:hAnsi="Courier New" w:cs="Courier New"/>
+        <w:pStyle w:val="Normal"/>
+        <w:spacing w:before="0" w:after="0"/>
+        <w:rPr>
+          <w:rFonts w:ascii="Times New Roman" w:hAnsi="Times New Roman" w:eastAsia="Times New Roman" w:cs="Times New Roman"/>
+          <w:lang w:val="en-US" w:eastAsia="de-DE"/>
+        </w:rPr>
+      </w:pPr>
+      <w:r>
+        <w:rPr>
+          <w:rFonts w:eastAsia="Times New Roman" w:cs="Courier New" w:ascii="Courier New" w:hAnsi="Courier New"/>
           <w:sz w:val="20"/>
           <w:szCs w:val="20"/>
           <w:lang w:val="en-US" w:eastAsia="de-DE"/>
@@ -358,16 +361,17 @@
     </w:p>
     <w:p>
       <w:pPr>
-        <w:spacing w:before="100" w:beforeAutospacing="1" w:after="100" w:afterAutospacing="1"/>
-        <w:ind w:left="720"/>
-        <w:rPr>
-          <w:rFonts w:ascii="Times New Roman" w:eastAsia="Times New Roman" w:hAnsi="Times New Roman" w:cs="Times New Roman"/>
-          <w:lang w:val="en-US" w:eastAsia="de-DE"/>
-        </w:rPr>
-      </w:pPr>
-      <w:r>
-        <w:rPr>
-          <w:rFonts w:ascii="Times New Roman" w:eastAsia="Times New Roman" w:hAnsi="Times New Roman" w:cs="Times New Roman"/>
+        <w:pStyle w:val="Normal"/>
+        <w:spacing w:beforeAutospacing="1" w:afterAutospacing="1"/>
+        <w:ind w:left="720" w:hanging="0"/>
+        <w:rPr>
+          <w:rFonts w:ascii="Times New Roman" w:hAnsi="Times New Roman" w:eastAsia="Times New Roman" w:cs="Times New Roman"/>
+          <w:lang w:val="en-US" w:eastAsia="de-DE"/>
+        </w:rPr>
+      </w:pPr>
+      <w:r>
+        <w:rPr>
+          <w:rFonts w:eastAsia="Times New Roman" w:cs="Times New Roman" w:ascii="Times New Roman" w:hAnsi="Times New Roman"/>
           <w:lang w:val="en-US" w:eastAsia="de-DE"/>
         </w:rPr>
         <w:t>a numeric vector, 1 if the respondent reports identifying with the Republican party, 0 otherwise</w:t>
@@ -375,15 +379,16 @@
     </w:p>
     <w:p>
       <w:pPr>
-        <w:spacing w:after="0"/>
-        <w:rPr>
-          <w:rFonts w:ascii="Times New Roman" w:eastAsia="Times New Roman" w:hAnsi="Times New Roman" w:cs="Times New Roman"/>
-          <w:lang w:val="en-US" w:eastAsia="de-DE"/>
-        </w:rPr>
-      </w:pPr>
-      <w:r>
-        <w:rPr>
-          <w:rFonts w:ascii="Courier New" w:eastAsia="Times New Roman" w:hAnsi="Courier New" w:cs="Courier New"/>
+        <w:pStyle w:val="Normal"/>
+        <w:spacing w:before="0" w:after="0"/>
+        <w:rPr>
+          <w:rFonts w:ascii="Times New Roman" w:hAnsi="Times New Roman" w:eastAsia="Times New Roman" w:cs="Times New Roman"/>
+          <w:lang w:val="en-US" w:eastAsia="de-DE"/>
+        </w:rPr>
+      </w:pPr>
+      <w:r>
+        <w:rPr>
+          <w:rFonts w:eastAsia="Times New Roman" w:cs="Courier New" w:ascii="Courier New" w:hAnsi="Courier New"/>
           <w:sz w:val="20"/>
           <w:szCs w:val="20"/>
           <w:lang w:val="en-US" w:eastAsia="de-DE"/>
@@ -393,16 +398,17 @@
     </w:p>
     <w:p>
       <w:pPr>
-        <w:spacing w:before="100" w:beforeAutospacing="1" w:after="100" w:afterAutospacing="1"/>
-        <w:ind w:left="720"/>
-        <w:rPr>
-          <w:rFonts w:ascii="Times New Roman" w:eastAsia="Times New Roman" w:hAnsi="Times New Roman" w:cs="Times New Roman"/>
-          <w:lang w:val="en-US" w:eastAsia="de-DE"/>
-        </w:rPr>
-      </w:pPr>
-      <w:r>
-        <w:rPr>
-          <w:rFonts w:ascii="Times New Roman" w:eastAsia="Times New Roman" w:hAnsi="Times New Roman" w:cs="Times New Roman"/>
+        <w:pStyle w:val="Normal"/>
+        <w:spacing w:beforeAutospacing="1" w:afterAutospacing="1"/>
+        <w:ind w:left="720" w:hanging="0"/>
+        <w:rPr>
+          <w:rFonts w:ascii="Times New Roman" w:hAnsi="Times New Roman" w:eastAsia="Times New Roman" w:cs="Times New Roman"/>
+          <w:lang w:val="en-US" w:eastAsia="de-DE"/>
+        </w:rPr>
+      </w:pPr>
+      <w:r>
+        <w:rPr>
+          <w:rFonts w:eastAsia="Times New Roman" w:cs="Times New Roman" w:ascii="Times New Roman" w:hAnsi="Times New Roman"/>
           <w:lang w:val="en-US" w:eastAsia="de-DE"/>
         </w:rPr>
         <w:t>a numeric vector, 1 if the respondent is female, 0 otherwise</w:t>
@@ -410,36 +416,36 @@
     </w:p>
     <w:p>
       <w:pPr>
-        <w:spacing w:after="0"/>
-        <w:rPr>
-          <w:rFonts w:ascii="Times New Roman" w:eastAsia="Times New Roman" w:hAnsi="Times New Roman" w:cs="Times New Roman"/>
-          <w:lang w:val="en-US" w:eastAsia="de-DE"/>
-        </w:rPr>
-      </w:pPr>
-      <w:proofErr w:type="spellStart"/>
-      <w:r>
-        <w:rPr>
-          <w:rFonts w:ascii="Courier New" w:eastAsia="Times New Roman" w:hAnsi="Courier New" w:cs="Courier New"/>
+        <w:pStyle w:val="Normal"/>
+        <w:spacing w:before="0" w:after="0"/>
+        <w:rPr>
+          <w:rFonts w:ascii="Times New Roman" w:hAnsi="Times New Roman" w:eastAsia="Times New Roman" w:cs="Times New Roman"/>
+          <w:lang w:val="en-US" w:eastAsia="de-DE"/>
+        </w:rPr>
+      </w:pPr>
+      <w:r>
+        <w:rPr>
+          <w:rFonts w:eastAsia="Times New Roman" w:cs="Courier New" w:ascii="Courier New" w:hAnsi="Courier New"/>
           <w:sz w:val="20"/>
           <w:szCs w:val="20"/>
           <w:lang w:val="en-US" w:eastAsia="de-DE"/>
         </w:rPr>
         <w:t>persfinance</w:t>
       </w:r>
-      <w:proofErr w:type="spellEnd"/>
-    </w:p>
-    <w:p>
-      <w:pPr>
-        <w:spacing w:before="100" w:beforeAutospacing="1" w:after="100" w:afterAutospacing="1"/>
-        <w:ind w:left="720"/>
-        <w:rPr>
-          <w:rFonts w:ascii="Times New Roman" w:eastAsia="Times New Roman" w:hAnsi="Times New Roman" w:cs="Times New Roman"/>
-          <w:lang w:val="en-US" w:eastAsia="de-DE"/>
-        </w:rPr>
-      </w:pPr>
-      <w:r>
-        <w:rPr>
-          <w:rFonts w:ascii="Times New Roman" w:eastAsia="Times New Roman" w:hAnsi="Times New Roman" w:cs="Times New Roman"/>
+    </w:p>
+    <w:p>
+      <w:pPr>
+        <w:pStyle w:val="Normal"/>
+        <w:spacing w:beforeAutospacing="1" w:afterAutospacing="1"/>
+        <w:ind w:left="720" w:hanging="0"/>
+        <w:rPr>
+          <w:rFonts w:ascii="Times New Roman" w:hAnsi="Times New Roman" w:eastAsia="Times New Roman" w:cs="Times New Roman"/>
+          <w:lang w:val="en-US" w:eastAsia="de-DE"/>
+        </w:rPr>
+      </w:pPr>
+      <w:r>
+        <w:rPr>
+          <w:rFonts w:eastAsia="Times New Roman" w:cs="Times New Roman" w:ascii="Times New Roman" w:hAnsi="Times New Roman"/>
           <w:lang w:val="en-US" w:eastAsia="de-DE"/>
         </w:rPr>
         <w:t>a numeric vector, -1 if the respondent reports that their personal financial situation has gotten worse over the last 12 months, 0 for no change, 1 if better</w:t>
@@ -447,36 +453,36 @@
     </w:p>
     <w:p>
       <w:pPr>
-        <w:spacing w:after="0"/>
-        <w:rPr>
-          <w:rFonts w:ascii="Times New Roman" w:eastAsia="Times New Roman" w:hAnsi="Times New Roman" w:cs="Times New Roman"/>
-          <w:lang w:val="en-US" w:eastAsia="de-DE"/>
-        </w:rPr>
-      </w:pPr>
-      <w:proofErr w:type="spellStart"/>
-      <w:r>
-        <w:rPr>
-          <w:rFonts w:ascii="Courier New" w:eastAsia="Times New Roman" w:hAnsi="Courier New" w:cs="Courier New"/>
+        <w:pStyle w:val="Normal"/>
+        <w:spacing w:before="0" w:after="0"/>
+        <w:rPr>
+          <w:rFonts w:ascii="Times New Roman" w:hAnsi="Times New Roman" w:eastAsia="Times New Roman" w:cs="Times New Roman"/>
+          <w:lang w:val="en-US" w:eastAsia="de-DE"/>
+        </w:rPr>
+      </w:pPr>
+      <w:r>
+        <w:rPr>
+          <w:rFonts w:eastAsia="Times New Roman" w:cs="Courier New" w:ascii="Courier New" w:hAnsi="Courier New"/>
           <w:sz w:val="20"/>
           <w:szCs w:val="20"/>
           <w:lang w:val="en-US" w:eastAsia="de-DE"/>
         </w:rPr>
         <w:t>natlecon</w:t>
       </w:r>
-      <w:proofErr w:type="spellEnd"/>
-    </w:p>
-    <w:p>
-      <w:pPr>
-        <w:spacing w:before="100" w:beforeAutospacing="1" w:after="100" w:afterAutospacing="1"/>
-        <w:ind w:left="720"/>
-        <w:rPr>
-          <w:rFonts w:ascii="Times New Roman" w:eastAsia="Times New Roman" w:hAnsi="Times New Roman" w:cs="Times New Roman"/>
-          <w:lang w:val="en-US" w:eastAsia="de-DE"/>
-        </w:rPr>
-      </w:pPr>
-      <w:r>
-        <w:rPr>
-          <w:rFonts w:ascii="Times New Roman" w:eastAsia="Times New Roman" w:hAnsi="Times New Roman" w:cs="Times New Roman"/>
+    </w:p>
+    <w:p>
+      <w:pPr>
+        <w:pStyle w:val="Normal"/>
+        <w:spacing w:beforeAutospacing="1" w:afterAutospacing="1"/>
+        <w:ind w:left="720" w:hanging="0"/>
+        <w:rPr>
+          <w:rFonts w:ascii="Times New Roman" w:hAnsi="Times New Roman" w:eastAsia="Times New Roman" w:cs="Times New Roman"/>
+          <w:lang w:val="en-US" w:eastAsia="de-DE"/>
+        </w:rPr>
+      </w:pPr>
+      <w:r>
+        <w:rPr>
+          <w:rFonts w:eastAsia="Times New Roman" w:cs="Times New Roman" w:ascii="Times New Roman" w:hAnsi="Times New Roman"/>
           <w:lang w:val="en-US" w:eastAsia="de-DE"/>
         </w:rPr>
         <w:t>a numeric vector, -1 if the respondent reports that national economic conditions have gotten worse over the last 12 months, 0 for no change, 1 if better</w:t>
@@ -484,36 +490,36 @@
     </w:p>
     <w:p>
       <w:pPr>
-        <w:spacing w:after="0"/>
-        <w:rPr>
-          <w:rFonts w:ascii="Times New Roman" w:eastAsia="Times New Roman" w:hAnsi="Times New Roman" w:cs="Times New Roman"/>
-          <w:lang w:val="en-US" w:eastAsia="de-DE"/>
-        </w:rPr>
-      </w:pPr>
-      <w:proofErr w:type="spellStart"/>
-      <w:r>
-        <w:rPr>
-          <w:rFonts w:ascii="Courier New" w:eastAsia="Times New Roman" w:hAnsi="Courier New" w:cs="Courier New"/>
+        <w:pStyle w:val="Normal"/>
+        <w:spacing w:before="0" w:after="0"/>
+        <w:rPr>
+          <w:rFonts w:ascii="Times New Roman" w:hAnsi="Times New Roman" w:eastAsia="Times New Roman" w:cs="Times New Roman"/>
+          <w:lang w:val="en-US" w:eastAsia="de-DE"/>
+        </w:rPr>
+      </w:pPr>
+      <w:r>
+        <w:rPr>
+          <w:rFonts w:eastAsia="Times New Roman" w:cs="Courier New" w:ascii="Courier New" w:hAnsi="Courier New"/>
           <w:sz w:val="20"/>
           <w:szCs w:val="20"/>
           <w:lang w:val="en-US" w:eastAsia="de-DE"/>
         </w:rPr>
         <w:t>clintondis</w:t>
       </w:r>
-      <w:proofErr w:type="spellEnd"/>
-    </w:p>
-    <w:p>
-      <w:pPr>
-        <w:spacing w:before="100" w:beforeAutospacing="1" w:after="100" w:afterAutospacing="1"/>
-        <w:ind w:left="720"/>
-        <w:rPr>
-          <w:rFonts w:ascii="Times New Roman" w:eastAsia="Times New Roman" w:hAnsi="Times New Roman" w:cs="Times New Roman"/>
-          <w:lang w:val="en-US" w:eastAsia="de-DE"/>
-        </w:rPr>
-      </w:pPr>
-      <w:r>
-        <w:rPr>
-          <w:rFonts w:ascii="Times New Roman" w:eastAsia="Times New Roman" w:hAnsi="Times New Roman" w:cs="Times New Roman"/>
+    </w:p>
+    <w:p>
+      <w:pPr>
+        <w:pStyle w:val="Normal"/>
+        <w:spacing w:beforeAutospacing="1" w:afterAutospacing="1"/>
+        <w:ind w:left="720" w:hanging="0"/>
+        <w:rPr>
+          <w:rFonts w:ascii="Times New Roman" w:hAnsi="Times New Roman" w:eastAsia="Times New Roman" w:cs="Times New Roman"/>
+          <w:lang w:val="en-US" w:eastAsia="de-DE"/>
+        </w:rPr>
+      </w:pPr>
+      <w:r>
+        <w:rPr>
+          <w:rFonts w:eastAsia="Times New Roman" w:cs="Times New Roman" w:ascii="Times New Roman" w:hAnsi="Times New Roman"/>
           <w:lang w:val="en-US" w:eastAsia="de-DE"/>
         </w:rPr>
         <w:t>a numeric vector, squared difference between respondent's self-placement on a scale measure of political ideology and the respondent's placement of the Democratic candidate, Bill Clinton</w:t>
@@ -521,74 +527,73 @@
     </w:p>
     <w:p>
       <w:pPr>
-        <w:spacing w:after="0"/>
-        <w:rPr>
-          <w:rFonts w:ascii="Times New Roman" w:eastAsia="Times New Roman" w:hAnsi="Times New Roman" w:cs="Times New Roman"/>
-          <w:lang w:val="en-US" w:eastAsia="de-DE"/>
-        </w:rPr>
-      </w:pPr>
-      <w:proofErr w:type="spellStart"/>
-      <w:r>
-        <w:rPr>
-          <w:rFonts w:ascii="Courier New" w:eastAsia="Times New Roman" w:hAnsi="Courier New" w:cs="Courier New"/>
+        <w:pStyle w:val="Normal"/>
+        <w:spacing w:before="0" w:after="0"/>
+        <w:rPr>
+          <w:rFonts w:ascii="Times New Roman" w:hAnsi="Times New Roman" w:eastAsia="Times New Roman" w:cs="Times New Roman"/>
+          <w:lang w:val="en-US" w:eastAsia="de-DE"/>
+        </w:rPr>
+      </w:pPr>
+      <w:r>
+        <w:rPr>
+          <w:rFonts w:eastAsia="Times New Roman" w:cs="Courier New" w:ascii="Courier New" w:hAnsi="Courier New"/>
           <w:sz w:val="20"/>
           <w:szCs w:val="20"/>
           <w:lang w:val="en-US" w:eastAsia="de-DE"/>
         </w:rPr>
         <w:t>bushdis</w:t>
       </w:r>
-      <w:proofErr w:type="spellEnd"/>
-    </w:p>
-    <w:p>
-      <w:pPr>
-        <w:spacing w:before="100" w:beforeAutospacing="1" w:after="100" w:afterAutospacing="1"/>
-        <w:ind w:left="720"/>
-        <w:rPr>
-          <w:rFonts w:ascii="Times New Roman" w:eastAsia="Times New Roman" w:hAnsi="Times New Roman" w:cs="Times New Roman"/>
-          <w:lang w:val="en-US" w:eastAsia="de-DE"/>
-        </w:rPr>
-      </w:pPr>
-      <w:r>
-        <w:rPr>
-          <w:rFonts w:ascii="Times New Roman" w:eastAsia="Times New Roman" w:hAnsi="Times New Roman" w:cs="Times New Roman"/>
-          <w:lang w:val="en-US" w:eastAsia="de-DE"/>
-        </w:rPr>
-        <w:lastRenderedPageBreak/>
+    </w:p>
+    <w:p>
+      <w:pPr>
+        <w:pStyle w:val="Normal"/>
+        <w:spacing w:beforeAutospacing="1" w:afterAutospacing="1"/>
+        <w:ind w:left="720" w:hanging="0"/>
+        <w:rPr>
+          <w:rFonts w:ascii="Times New Roman" w:hAnsi="Times New Roman" w:eastAsia="Times New Roman" w:cs="Times New Roman"/>
+          <w:lang w:val="en-US" w:eastAsia="de-DE"/>
+        </w:rPr>
+      </w:pPr>
+      <w:r>
+        <w:rPr>
+          <w:rFonts w:eastAsia="Times New Roman" w:cs="Times New Roman" w:ascii="Times New Roman" w:hAnsi="Times New Roman"/>
+          <w:lang w:val="en-US" w:eastAsia="de-DE"/>
+        </w:rPr>
         <w:t>a numeric vector, squared ideological distance of the respondent from the Republican candidate, President George H.W. Bush</w:t>
       </w:r>
     </w:p>
     <w:p>
       <w:pPr>
-        <w:spacing w:after="0"/>
-        <w:rPr>
-          <w:rFonts w:ascii="Times New Roman" w:eastAsia="Times New Roman" w:hAnsi="Times New Roman" w:cs="Times New Roman"/>
-          <w:lang w:val="en-US" w:eastAsia="de-DE"/>
-        </w:rPr>
-      </w:pPr>
-      <w:proofErr w:type="spellStart"/>
-      <w:r>
-        <w:rPr>
-          <w:rFonts w:ascii="Courier New" w:eastAsia="Times New Roman" w:hAnsi="Courier New" w:cs="Courier New"/>
+        <w:pStyle w:val="Normal"/>
+        <w:spacing w:before="0" w:after="0"/>
+        <w:rPr>
+          <w:rFonts w:ascii="Times New Roman" w:hAnsi="Times New Roman" w:eastAsia="Times New Roman" w:cs="Times New Roman"/>
+          <w:lang w:val="en-US" w:eastAsia="de-DE"/>
+        </w:rPr>
+      </w:pPr>
+      <w:r>
+        <w:rPr>
+          <w:rFonts w:eastAsia="Times New Roman" w:cs="Courier New" w:ascii="Courier New" w:hAnsi="Courier New"/>
           <w:sz w:val="20"/>
           <w:szCs w:val="20"/>
           <w:lang w:val="en-US" w:eastAsia="de-DE"/>
         </w:rPr>
         <w:t>perotdis</w:t>
       </w:r>
-      <w:proofErr w:type="spellEnd"/>
-    </w:p>
-    <w:p>
-      <w:pPr>
-        <w:spacing w:before="100" w:beforeAutospacing="1" w:after="100" w:afterAutospacing="1"/>
-        <w:ind w:left="720"/>
-        <w:rPr>
-          <w:rFonts w:ascii="Times New Roman" w:eastAsia="Times New Roman" w:hAnsi="Times New Roman" w:cs="Times New Roman"/>
-          <w:lang w:val="en-US" w:eastAsia="de-DE"/>
-        </w:rPr>
-      </w:pPr>
-      <w:r>
-        <w:rPr>
-          <w:rFonts w:ascii="Times New Roman" w:eastAsia="Times New Roman" w:hAnsi="Times New Roman" w:cs="Times New Roman"/>
+    </w:p>
+    <w:p>
+      <w:pPr>
+        <w:pStyle w:val="Normal"/>
+        <w:spacing w:beforeAutospacing="1" w:afterAutospacing="1"/>
+        <w:ind w:left="720" w:hanging="0"/>
+        <w:rPr>
+          <w:rFonts w:ascii="Times New Roman" w:hAnsi="Times New Roman" w:eastAsia="Times New Roman" w:cs="Times New Roman"/>
+          <w:lang w:val="en-US" w:eastAsia="de-DE"/>
+        </w:rPr>
+      </w:pPr>
+      <w:r>
+        <w:rPr>
+          <w:rFonts w:eastAsia="Times New Roman" w:cs="Times New Roman" w:ascii="Times New Roman" w:hAnsi="Times New Roman"/>
           <w:lang w:val="en-US" w:eastAsia="de-DE"/>
         </w:rPr>
         <w:t>a numeric vector, squared ideological distance of the respondent from the Reform Party candidate, Ross Perot</w:t>
@@ -596,27 +601,35 @@
     </w:p>
     <w:p>
       <w:pPr>
+        <w:pStyle w:val="Normal"/>
+        <w:spacing w:before="0" w:after="200"/>
         <w:rPr>
           <w:lang w:val="en-US"/>
         </w:rPr>
       </w:pPr>
+      <w:r>
+        <w:rPr/>
+      </w:r>
     </w:p>
     <w:sectPr>
+      <w:type w:val="nextPage"/>
       <w:pgSz w:w="11906" w:h="16838"/>
-      <w:pgMar w:top="1417" w:right="1417" w:bottom="1134" w:left="1417" w:header="708" w:footer="708" w:gutter="0"/>
-      <w:cols w:space="708"/>
-      <w:docGrid w:linePitch="360"/>
+      <w:pgMar w:left="1417" w:right="1417" w:header="0" w:top="1417" w:footer="0" w:bottom="1134" w:gutter="0"/>
+      <w:pgNumType w:fmt="decimal"/>
+      <w:formProt w:val="false"/>
+      <w:textDirection w:val="lrTb"/>
+      <w:docGrid w:type="default" w:linePitch="360" w:charSpace="0"/>
     </w:sectPr>
   </w:body>
 </w:document>
 </file>
 
 <file path=word/styles.xml><?xml version="1.0" encoding="utf-8"?>
-<w:styles xmlns:mc="http://schemas.openxmlformats.org/markup-compatibility/2006" xmlns:r="http://schemas.openxmlformats.org/officeDocument/2006/relationships" xmlns:w="http://schemas.openxmlformats.org/wordprocessingml/2006/main" xmlns:w14="http://schemas.microsoft.com/office/word/2010/wordml" xmlns:w15="http://schemas.microsoft.com/office/word/2012/wordml" xmlns:w16cid="http://schemas.microsoft.com/office/word/2016/wordml/cid" xmlns:w16se="http://schemas.microsoft.com/office/word/2015/wordml/symex" mc:Ignorable="w14 w15 w16se w16cid">
+<w:styles xmlns:w="http://schemas.openxmlformats.org/wordprocessingml/2006/main" xmlns:w14="http://schemas.microsoft.com/office/word/2010/wordml" xmlns:mc="http://schemas.openxmlformats.org/markup-compatibility/2006" mc:Ignorable="w14">
   <w:docDefaults>
     <w:rPrDefault>
       <w:rPr>
-        <w:rFonts w:asciiTheme="minorHAnsi" w:eastAsiaTheme="minorHAnsi" w:hAnsiTheme="minorHAnsi" w:cstheme="minorBidi"/>
+        <w:rFonts w:ascii="Calibri" w:hAnsi="Calibri" w:eastAsia="Calibri" w:cs="" w:asciiTheme="minorHAnsi" w:cstheme="minorBidi" w:eastAsiaTheme="minorHAnsi" w:hAnsiTheme="minorHAnsi"/>
         <w:sz w:val="24"/>
         <w:szCs w:val="24"/>
         <w:lang w:val="de-DE" w:eastAsia="en-US" w:bidi="ar-SA"/>
@@ -624,21 +637,21 @@
     </w:rPrDefault>
     <w:pPrDefault>
       <w:pPr>
-        <w:spacing w:after="200"/>
+        <w:suppressAutoHyphens w:val="true"/>
       </w:pPr>
     </w:pPrDefault>
   </w:docDefaults>
   <w:latentStyles w:defLockedState="0" w:defUIPriority="99" w:defSemiHidden="0" w:defUnhideWhenUsed="0" w:defQFormat="0" w:count="376">
     <w:lsdException w:name="Normal" w:uiPriority="0" w:qFormat="1"/>
     <w:lsdException w:name="heading 1" w:uiPriority="9" w:qFormat="1"/>
-    <w:lsdException w:name="heading 2" w:semiHidden="1" w:uiPriority="9" w:unhideWhenUsed="1" w:qFormat="1"/>
-    <w:lsdException w:name="heading 3" w:semiHidden="1" w:uiPriority="9" w:unhideWhenUsed="1" w:qFormat="1"/>
-    <w:lsdException w:name="heading 4" w:semiHidden="1" w:uiPriority="9" w:unhideWhenUsed="1" w:qFormat="1"/>
-    <w:lsdException w:name="heading 5" w:semiHidden="1" w:uiPriority="9" w:unhideWhenUsed="1" w:qFormat="1"/>
-    <w:lsdException w:name="heading 6" w:semiHidden="1" w:uiPriority="9" w:unhideWhenUsed="1" w:qFormat="1"/>
-    <w:lsdException w:name="heading 7" w:semiHidden="1" w:uiPriority="9" w:unhideWhenUsed="1" w:qFormat="1"/>
-    <w:lsdException w:name="heading 8" w:semiHidden="1" w:uiPriority="9" w:unhideWhenUsed="1" w:qFormat="1"/>
-    <w:lsdException w:name="heading 9" w:semiHidden="1" w:uiPriority="9" w:unhideWhenUsed="1" w:qFormat="1"/>
+    <w:lsdException w:name="heading 2" w:uiPriority="9" w:semiHidden="1" w:unhideWhenUsed="1" w:qFormat="1"/>
+    <w:lsdException w:name="heading 3" w:uiPriority="9" w:semiHidden="1" w:unhideWhenUsed="1" w:qFormat="1"/>
+    <w:lsdException w:name="heading 4" w:uiPriority="9" w:semiHidden="1" w:unhideWhenUsed="1" w:qFormat="1"/>
+    <w:lsdException w:name="heading 5" w:uiPriority="9" w:semiHidden="1" w:unhideWhenUsed="1" w:qFormat="1"/>
+    <w:lsdException w:name="heading 6" w:uiPriority="9" w:semiHidden="1" w:unhideWhenUsed="1" w:qFormat="1"/>
+    <w:lsdException w:name="heading 7" w:uiPriority="9" w:semiHidden="1" w:unhideWhenUsed="1" w:qFormat="1"/>
+    <w:lsdException w:name="heading 8" w:uiPriority="9" w:semiHidden="1" w:unhideWhenUsed="1" w:qFormat="1"/>
+    <w:lsdException w:name="heading 9" w:uiPriority="9" w:semiHidden="1" w:unhideWhenUsed="1" w:qFormat="1"/>
     <w:lsdException w:name="index 1" w:semiHidden="1" w:unhideWhenUsed="1"/>
     <w:lsdException w:name="index 2" w:semiHidden="1" w:unhideWhenUsed="1"/>
     <w:lsdException w:name="index 3" w:semiHidden="1" w:unhideWhenUsed="1"/>
@@ -648,22 +661,22 @@
     <w:lsdException w:name="index 7" w:semiHidden="1" w:unhideWhenUsed="1"/>
     <w:lsdException w:name="index 8" w:semiHidden="1" w:unhideWhenUsed="1"/>
     <w:lsdException w:name="index 9" w:semiHidden="1" w:unhideWhenUsed="1"/>
-    <w:lsdException w:name="toc 1" w:semiHidden="1" w:uiPriority="39" w:unhideWhenUsed="1"/>
-    <w:lsdException w:name="toc 2" w:semiHidden="1" w:uiPriority="39" w:unhideWhenUsed="1"/>
-    <w:lsdException w:name="toc 3" w:semiHidden="1" w:uiPriority="39" w:unhideWhenUsed="1"/>
-    <w:lsdException w:name="toc 4" w:semiHidden="1" w:uiPriority="39" w:unhideWhenUsed="1"/>
-    <w:lsdException w:name="toc 5" w:semiHidden="1" w:uiPriority="39" w:unhideWhenUsed="1"/>
-    <w:lsdException w:name="toc 6" w:semiHidden="1" w:uiPriority="39" w:unhideWhenUsed="1"/>
-    <w:lsdException w:name="toc 7" w:semiHidden="1" w:uiPriority="39" w:unhideWhenUsed="1"/>
-    <w:lsdException w:name="toc 8" w:semiHidden="1" w:uiPriority="39" w:unhideWhenUsed="1"/>
-    <w:lsdException w:name="toc 9" w:semiHidden="1" w:uiPriority="39" w:unhideWhenUsed="1"/>
+    <w:lsdException w:name="toc 1" w:uiPriority="39" w:semiHidden="1" w:unhideWhenUsed="1"/>
+    <w:lsdException w:name="toc 2" w:uiPriority="39" w:semiHidden="1" w:unhideWhenUsed="1"/>
+    <w:lsdException w:name="toc 3" w:uiPriority="39" w:semiHidden="1" w:unhideWhenUsed="1"/>
+    <w:lsdException w:name="toc 4" w:uiPriority="39" w:semiHidden="1" w:unhideWhenUsed="1"/>
+    <w:lsdException w:name="toc 5" w:uiPriority="39" w:semiHidden="1" w:unhideWhenUsed="1"/>
+    <w:lsdException w:name="toc 6" w:uiPriority="39" w:semiHidden="1" w:unhideWhenUsed="1"/>
+    <w:lsdException w:name="toc 7" w:uiPriority="39" w:semiHidden="1" w:unhideWhenUsed="1"/>
+    <w:lsdException w:name="toc 8" w:uiPriority="39" w:semiHidden="1" w:unhideWhenUsed="1"/>
+    <w:lsdException w:name="toc 9" w:uiPriority="39" w:semiHidden="1" w:unhideWhenUsed="1"/>
     <w:lsdException w:name="Normal Indent" w:semiHidden="1" w:unhideWhenUsed="1"/>
     <w:lsdException w:name="footnote text" w:semiHidden="1" w:unhideWhenUsed="1"/>
     <w:lsdException w:name="annotation text" w:semiHidden="1" w:unhideWhenUsed="1"/>
     <w:lsdException w:name="header" w:semiHidden="1" w:unhideWhenUsed="1"/>
     <w:lsdException w:name="footer" w:semiHidden="1" w:unhideWhenUsed="1"/>
     <w:lsdException w:name="index heading" w:semiHidden="1" w:unhideWhenUsed="1"/>
-    <w:lsdException w:name="caption" w:semiHidden="1" w:uiPriority="35" w:unhideWhenUsed="1" w:qFormat="1"/>
+    <w:lsdException w:name="caption" w:uiPriority="35" w:semiHidden="1" w:unhideWhenUsed="1" w:qFormat="1"/>
     <w:lsdException w:name="table of figures" w:semiHidden="1" w:unhideWhenUsed="1"/>
     <w:lsdException w:name="envelope address" w:semiHidden="1" w:unhideWhenUsed="1"/>
     <w:lsdException w:name="envelope return" w:semiHidden="1" w:unhideWhenUsed="1"/>
@@ -694,7 +707,7 @@
     <w:lsdException w:name="Title" w:uiPriority="10" w:qFormat="1"/>
     <w:lsdException w:name="Closing" w:semiHidden="1" w:unhideWhenUsed="1"/>
     <w:lsdException w:name="Signature" w:semiHidden="1" w:unhideWhenUsed="1"/>
-    <w:lsdException w:name="Default Paragraph Font" w:semiHidden="1" w:uiPriority="1" w:unhideWhenUsed="1"/>
+    <w:lsdException w:name="Default Paragraph Font" w:uiPriority="1" w:semiHidden="1" w:unhideWhenUsed="1"/>
     <w:lsdException w:name="Body Text" w:semiHidden="1" w:unhideWhenUsed="1"/>
     <w:lsdException w:name="Body Text Indent" w:semiHidden="1" w:unhideWhenUsed="1"/>
     <w:lsdException w:name="List Continue" w:semiHidden="1" w:unhideWhenUsed="1"/>
@@ -890,8 +903,8 @@
     <w:lsdException w:name="Subtle Reference" w:uiPriority="31" w:qFormat="1"/>
     <w:lsdException w:name="Intense Reference" w:uiPriority="32" w:qFormat="1"/>
     <w:lsdException w:name="Book Title" w:uiPriority="33" w:qFormat="1"/>
-    <w:lsdException w:name="Bibliography" w:semiHidden="1" w:uiPriority="37" w:unhideWhenUsed="1"/>
-    <w:lsdException w:name="TOC Heading" w:semiHidden="1" w:uiPriority="39" w:unhideWhenUsed="1" w:qFormat="1"/>
+    <w:lsdException w:name="Bibliography" w:uiPriority="37" w:semiHidden="1" w:unhideWhenUsed="1"/>
+    <w:lsdException w:name="TOC Heading" w:uiPriority="39" w:semiHidden="1" w:unhideWhenUsed="1" w:qFormat="1"/>
     <w:lsdException w:name="Plain Table 1" w:uiPriority="41"/>
     <w:lsdException w:name="Plain Table 2" w:uiPriority="42"/>
     <w:lsdException w:name="Plain Table 3" w:uiPriority="43"/>
@@ -1002,24 +1015,38 @@
     <w:lsdException w:name="Unresolved Mention" w:semiHidden="1" w:unhideWhenUsed="1"/>
     <w:lsdException w:name="Smart Link" w:semiHidden="1" w:unhideWhenUsed="1"/>
   </w:latentStyles>
-  <w:style w:type="paragraph" w:default="1" w:styleId="Normal">
+  <w:style w:type="paragraph" w:styleId="Normal" w:default="1">
     <w:name w:val="Normal"/>
     <w:qFormat/>
-    <w:rsid w:val="00C33D0D"/>
-  </w:style>
-  <w:style w:type="paragraph" w:styleId="Heading2">
-    <w:name w:val="heading 2"/>
+    <w:rsid w:val="00c33d0d"/>
+    <w:pPr>
+      <w:widowControl/>
+      <w:bidi w:val="0"/>
+      <w:spacing w:before="0" w:after="200"/>
+      <w:jc w:val="left"/>
+    </w:pPr>
+    <w:rPr>
+      <w:rFonts w:ascii="Calibri" w:hAnsi="Calibri" w:eastAsia="Calibri" w:cs="" w:asciiTheme="minorHAnsi" w:cstheme="minorBidi" w:eastAsiaTheme="minorHAnsi" w:hAnsiTheme="minorHAnsi"/>
+      <w:color w:val="auto"/>
+      <w:kern w:val="0"/>
+      <w:sz w:val="24"/>
+      <w:szCs w:val="24"/>
+      <w:lang w:val="de-DE" w:eastAsia="en-US" w:bidi="ar-SA"/>
+    </w:rPr>
+  </w:style>
+  <w:style w:type="paragraph" w:styleId="Berschrift2">
+    <w:name w:val="Heading 2"/>
     <w:basedOn w:val="Normal"/>
     <w:link w:val="Heading2Char"/>
     <w:uiPriority w:val="9"/>
     <w:qFormat/>
-    <w:rsid w:val="00052E25"/>
+    <w:rsid w:val="00052e25"/>
     <w:pPr>
-      <w:spacing w:before="100" w:beforeAutospacing="1" w:after="100" w:afterAutospacing="1"/>
+      <w:spacing w:beforeAutospacing="1" w:afterAutospacing="1"/>
       <w:outlineLvl w:val="1"/>
     </w:pPr>
     <w:rPr>
-      <w:rFonts w:ascii="Times New Roman" w:eastAsia="Times New Roman" w:hAnsi="Times New Roman" w:cs="Times New Roman"/>
+      <w:rFonts w:ascii="Times New Roman" w:hAnsi="Times New Roman" w:eastAsia="Times New Roman" w:cs="Times New Roman"/>
       <w:b/>
       <w:bCs/>
       <w:sz w:val="36"/>
@@ -1027,19 +1054,19 @@
       <w:lang w:eastAsia="de-DE"/>
     </w:rPr>
   </w:style>
-  <w:style w:type="paragraph" w:styleId="Heading3">
-    <w:name w:val="heading 3"/>
+  <w:style w:type="paragraph" w:styleId="Berschrift3">
+    <w:name w:val="Heading 3"/>
     <w:basedOn w:val="Normal"/>
     <w:link w:val="Heading3Char"/>
     <w:uiPriority w:val="9"/>
     <w:qFormat/>
-    <w:rsid w:val="00052E25"/>
+    <w:rsid w:val="00052e25"/>
     <w:pPr>
-      <w:spacing w:before="100" w:beforeAutospacing="1" w:after="100" w:afterAutospacing="1"/>
+      <w:spacing w:beforeAutospacing="1" w:afterAutospacing="1"/>
       <w:outlineLvl w:val="2"/>
     </w:pPr>
     <w:rPr>
-      <w:rFonts w:ascii="Times New Roman" w:eastAsia="Times New Roman" w:hAnsi="Times New Roman" w:cs="Times New Roman"/>
+      <w:rFonts w:ascii="Times New Roman" w:hAnsi="Times New Roman" w:eastAsia="Times New Roman" w:cs="Times New Roman"/>
       <w:b/>
       <w:bCs/>
       <w:sz w:val="27"/>
@@ -1047,11 +1074,193 @@
       <w:lang w:eastAsia="de-DE"/>
     </w:rPr>
   </w:style>
-  <w:style w:type="character" w:default="1" w:styleId="DefaultParagraphFont">
+  <w:style w:type="character" w:styleId="DefaultParagraphFont" w:default="1">
     <w:name w:val="Default Paragraph Font"/>
     <w:uiPriority w:val="1"/>
     <w:semiHidden/>
     <w:unhideWhenUsed/>
+    <w:qFormat/>
+    <w:rPr/>
+  </w:style>
+  <w:style w:type="character" w:styleId="Heading2Char" w:customStyle="1">
+    <w:name w:val="Heading 2 Char"/>
+    <w:basedOn w:val="DefaultParagraphFont"/>
+    <w:link w:val="Heading2"/>
+    <w:uiPriority w:val="9"/>
+    <w:qFormat/>
+    <w:rsid w:val="00052e25"/>
+    <w:rPr>
+      <w:rFonts w:ascii="Times New Roman" w:hAnsi="Times New Roman" w:eastAsia="Times New Roman" w:cs="Times New Roman"/>
+      <w:b/>
+      <w:bCs/>
+      <w:sz w:val="36"/>
+      <w:szCs w:val="36"/>
+      <w:lang w:eastAsia="de-DE"/>
+    </w:rPr>
+  </w:style>
+  <w:style w:type="character" w:styleId="Heading3Char" w:customStyle="1">
+    <w:name w:val="Heading 3 Char"/>
+    <w:basedOn w:val="DefaultParagraphFont"/>
+    <w:link w:val="Heading3"/>
+    <w:uiPriority w:val="9"/>
+    <w:qFormat/>
+    <w:rsid w:val="00052e25"/>
+    <w:rPr>
+      <w:rFonts w:ascii="Times New Roman" w:hAnsi="Times New Roman" w:eastAsia="Times New Roman" w:cs="Times New Roman"/>
+      <w:b/>
+      <w:bCs/>
+      <w:sz w:val="27"/>
+      <w:szCs w:val="27"/>
+      <w:lang w:eastAsia="de-DE"/>
+    </w:rPr>
+  </w:style>
+  <w:style w:type="character" w:styleId="HTMLPreformattedChar" w:customStyle="1">
+    <w:name w:val="HTML Preformatted Char"/>
+    <w:basedOn w:val="DefaultParagraphFont"/>
+    <w:link w:val="HTMLPreformatted"/>
+    <w:uiPriority w:val="99"/>
+    <w:semiHidden/>
+    <w:qFormat/>
+    <w:rsid w:val="00052e25"/>
+    <w:rPr>
+      <w:rFonts w:ascii="Courier New" w:hAnsi="Courier New" w:eastAsia="Times New Roman" w:cs="Courier New"/>
+      <w:sz w:val="20"/>
+      <w:szCs w:val="20"/>
+      <w:lang w:eastAsia="de-DE"/>
+    </w:rPr>
+  </w:style>
+  <w:style w:type="character" w:styleId="HTMLCode">
+    <w:name w:val="HTML Code"/>
+    <w:basedOn w:val="DefaultParagraphFont"/>
+    <w:uiPriority w:val="99"/>
+    <w:semiHidden/>
+    <w:unhideWhenUsed/>
+    <w:qFormat/>
+    <w:rsid w:val="00052e25"/>
+    <w:rPr>
+      <w:rFonts w:ascii="Courier New" w:hAnsi="Courier New" w:eastAsia="Times New Roman" w:cs="Courier New"/>
+      <w:sz w:val="20"/>
+      <w:szCs w:val="20"/>
+    </w:rPr>
+  </w:style>
+  <w:style w:type="paragraph" w:styleId="Berschrift">
+    <w:name w:val="Überschrift"/>
+    <w:basedOn w:val="Normal"/>
+    <w:next w:val="Textkrper"/>
+    <w:qFormat/>
+    <w:pPr>
+      <w:keepNext w:val="true"/>
+      <w:spacing w:before="240" w:after="120"/>
+    </w:pPr>
+    <w:rPr>
+      <w:rFonts w:ascii="Liberation Sans" w:hAnsi="Liberation Sans" w:eastAsia="Noto Sans CJK SC" w:cs="Lohit Devanagari"/>
+      <w:sz w:val="28"/>
+      <w:szCs w:val="28"/>
+    </w:rPr>
+  </w:style>
+  <w:style w:type="paragraph" w:styleId="Textkrper">
+    <w:name w:val="Body Text"/>
+    <w:basedOn w:val="Normal"/>
+    <w:pPr>
+      <w:spacing w:lineRule="auto" w:line="276" w:before="0" w:after="140"/>
+    </w:pPr>
+    <w:rPr/>
+  </w:style>
+  <w:style w:type="paragraph" w:styleId="Liste">
+    <w:name w:val="List"/>
+    <w:basedOn w:val="Textkrper"/>
+    <w:pPr/>
+    <w:rPr>
+      <w:rFonts w:cs="Lohit Devanagari"/>
+    </w:rPr>
+  </w:style>
+  <w:style w:type="paragraph" w:styleId="Beschriftung">
+    <w:name w:val="Caption"/>
+    <w:basedOn w:val="Normal"/>
+    <w:qFormat/>
+    <w:pPr>
+      <w:suppressLineNumbers/>
+      <w:spacing w:before="120" w:after="120"/>
+    </w:pPr>
+    <w:rPr>
+      <w:rFonts w:cs="Lohit Devanagari"/>
+      <w:i/>
+      <w:iCs/>
+      <w:sz w:val="24"/>
+      <w:szCs w:val="24"/>
+    </w:rPr>
+  </w:style>
+  <w:style w:type="paragraph" w:styleId="Verzeichnis">
+    <w:name w:val="Verzeichnis"/>
+    <w:basedOn w:val="Normal"/>
+    <w:qFormat/>
+    <w:pPr>
+      <w:suppressLineNumbers/>
+    </w:pPr>
+    <w:rPr>
+      <w:rFonts w:cs="Lohit Devanagari"/>
+    </w:rPr>
+  </w:style>
+  <w:style w:type="paragraph" w:styleId="NormalWeb">
+    <w:name w:val="Normal (Web)"/>
+    <w:basedOn w:val="Normal"/>
+    <w:uiPriority w:val="99"/>
+    <w:semiHidden/>
+    <w:unhideWhenUsed/>
+    <w:qFormat/>
+    <w:rsid w:val="00052e25"/>
+    <w:pPr>
+      <w:spacing w:beforeAutospacing="1" w:afterAutospacing="1"/>
+    </w:pPr>
+    <w:rPr>
+      <w:rFonts w:ascii="Times New Roman" w:hAnsi="Times New Roman" w:eastAsia="Times New Roman" w:cs="Times New Roman"/>
+      <w:lang w:eastAsia="de-DE"/>
+    </w:rPr>
+  </w:style>
+  <w:style w:type="paragraph" w:styleId="HTMLPreformatted">
+    <w:name w:val="HTML Preformatted"/>
+    <w:basedOn w:val="Normal"/>
+    <w:link w:val="HTMLPreformattedChar"/>
+    <w:uiPriority w:val="99"/>
+    <w:semiHidden/>
+    <w:unhideWhenUsed/>
+    <w:qFormat/>
+    <w:rsid w:val="00052e25"/>
+    <w:pPr>
+      <w:tabs>
+        <w:tab w:val="clear" w:pos="708"/>
+        <w:tab w:val="left" w:pos="916" w:leader="none"/>
+        <w:tab w:val="left" w:pos="1832" w:leader="none"/>
+        <w:tab w:val="left" w:pos="2748" w:leader="none"/>
+        <w:tab w:val="left" w:pos="3664" w:leader="none"/>
+        <w:tab w:val="left" w:pos="4580" w:leader="none"/>
+        <w:tab w:val="left" w:pos="5496" w:leader="none"/>
+        <w:tab w:val="left" w:pos="6412" w:leader="none"/>
+        <w:tab w:val="left" w:pos="7328" w:leader="none"/>
+        <w:tab w:val="left" w:pos="8244" w:leader="none"/>
+        <w:tab w:val="left" w:pos="9160" w:leader="none"/>
+        <w:tab w:val="left" w:pos="10076" w:leader="none"/>
+        <w:tab w:val="left" w:pos="10992" w:leader="none"/>
+        <w:tab w:val="left" w:pos="11908" w:leader="none"/>
+        <w:tab w:val="left" w:pos="12824" w:leader="none"/>
+        <w:tab w:val="left" w:pos="13740" w:leader="none"/>
+        <w:tab w:val="left" w:pos="14656" w:leader="none"/>
+      </w:tabs>
+      <w:spacing w:before="0" w:after="0"/>
+    </w:pPr>
+    <w:rPr>
+      <w:rFonts w:ascii="Courier New" w:hAnsi="Courier New" w:eastAsia="Times New Roman" w:cs="Courier New"/>
+      <w:sz w:val="20"/>
+      <w:szCs w:val="20"/>
+      <w:lang w:eastAsia="de-DE"/>
+    </w:rPr>
+  </w:style>
+  <w:style w:type="numbering" w:styleId="NoList" w:default="1">
+    <w:name w:val="No List"/>
+    <w:uiPriority w:val="99"/>
+    <w:semiHidden/>
+    <w:unhideWhenUsed/>
+    <w:qFormat/>
   </w:style>
   <w:style w:type="table" w:default="1" w:styleId="TableNormal">
     <w:name w:val="Normal Table"/>
@@ -1067,120 +1276,6 @@
         <w:right w:w="108" w:type="dxa"/>
       </w:tblCellMar>
     </w:tblPr>
-  </w:style>
-  <w:style w:type="numbering" w:default="1" w:styleId="NoList">
-    <w:name w:val="No List"/>
-    <w:uiPriority w:val="99"/>
-    <w:semiHidden/>
-    <w:unhideWhenUsed/>
-  </w:style>
-  <w:style w:type="character" w:customStyle="1" w:styleId="Heading2Char">
-    <w:name w:val="Heading 2 Char"/>
-    <w:basedOn w:val="DefaultParagraphFont"/>
-    <w:link w:val="Heading2"/>
-    <w:uiPriority w:val="9"/>
-    <w:rsid w:val="00052E25"/>
-    <w:rPr>
-      <w:rFonts w:ascii="Times New Roman" w:eastAsia="Times New Roman" w:hAnsi="Times New Roman" w:cs="Times New Roman"/>
-      <w:b/>
-      <w:bCs/>
-      <w:sz w:val="36"/>
-      <w:szCs w:val="36"/>
-      <w:lang w:eastAsia="de-DE"/>
-    </w:rPr>
-  </w:style>
-  <w:style w:type="character" w:customStyle="1" w:styleId="Heading3Char">
-    <w:name w:val="Heading 3 Char"/>
-    <w:basedOn w:val="DefaultParagraphFont"/>
-    <w:link w:val="Heading3"/>
-    <w:uiPriority w:val="9"/>
-    <w:rsid w:val="00052E25"/>
-    <w:rPr>
-      <w:rFonts w:ascii="Times New Roman" w:eastAsia="Times New Roman" w:hAnsi="Times New Roman" w:cs="Times New Roman"/>
-      <w:b/>
-      <w:bCs/>
-      <w:sz w:val="27"/>
-      <w:szCs w:val="27"/>
-      <w:lang w:eastAsia="de-DE"/>
-    </w:rPr>
-  </w:style>
-  <w:style w:type="paragraph" w:styleId="NormalWeb">
-    <w:name w:val="Normal (Web)"/>
-    <w:basedOn w:val="Normal"/>
-    <w:uiPriority w:val="99"/>
-    <w:semiHidden/>
-    <w:unhideWhenUsed/>
-    <w:rsid w:val="00052E25"/>
-    <w:pPr>
-      <w:spacing w:before="100" w:beforeAutospacing="1" w:after="100" w:afterAutospacing="1"/>
-    </w:pPr>
-    <w:rPr>
-      <w:rFonts w:ascii="Times New Roman" w:eastAsia="Times New Roman" w:hAnsi="Times New Roman" w:cs="Times New Roman"/>
-      <w:lang w:eastAsia="de-DE"/>
-    </w:rPr>
-  </w:style>
-  <w:style w:type="paragraph" w:styleId="HTMLPreformatted">
-    <w:name w:val="HTML Preformatted"/>
-    <w:basedOn w:val="Normal"/>
-    <w:link w:val="HTMLPreformattedChar"/>
-    <w:uiPriority w:val="99"/>
-    <w:semiHidden/>
-    <w:unhideWhenUsed/>
-    <w:rsid w:val="00052E25"/>
-    <w:pPr>
-      <w:tabs>
-        <w:tab w:val="left" w:pos="916"/>
-        <w:tab w:val="left" w:pos="1832"/>
-        <w:tab w:val="left" w:pos="2748"/>
-        <w:tab w:val="left" w:pos="3664"/>
-        <w:tab w:val="left" w:pos="4580"/>
-        <w:tab w:val="left" w:pos="5496"/>
-        <w:tab w:val="left" w:pos="6412"/>
-        <w:tab w:val="left" w:pos="7328"/>
-        <w:tab w:val="left" w:pos="8244"/>
-        <w:tab w:val="left" w:pos="9160"/>
-        <w:tab w:val="left" w:pos="10076"/>
-        <w:tab w:val="left" w:pos="10992"/>
-        <w:tab w:val="left" w:pos="11908"/>
-        <w:tab w:val="left" w:pos="12824"/>
-        <w:tab w:val="left" w:pos="13740"/>
-        <w:tab w:val="left" w:pos="14656"/>
-      </w:tabs>
-      <w:spacing w:after="0"/>
-    </w:pPr>
-    <w:rPr>
-      <w:rFonts w:ascii="Courier New" w:eastAsia="Times New Roman" w:hAnsi="Courier New" w:cs="Courier New"/>
-      <w:sz w:val="20"/>
-      <w:szCs w:val="20"/>
-      <w:lang w:eastAsia="de-DE"/>
-    </w:rPr>
-  </w:style>
-  <w:style w:type="character" w:customStyle="1" w:styleId="HTMLPreformattedChar">
-    <w:name w:val="HTML Preformatted Char"/>
-    <w:basedOn w:val="DefaultParagraphFont"/>
-    <w:link w:val="HTMLPreformatted"/>
-    <w:uiPriority w:val="99"/>
-    <w:semiHidden/>
-    <w:rsid w:val="00052E25"/>
-    <w:rPr>
-      <w:rFonts w:ascii="Courier New" w:eastAsia="Times New Roman" w:hAnsi="Courier New" w:cs="Courier New"/>
-      <w:sz w:val="20"/>
-      <w:szCs w:val="20"/>
-      <w:lang w:eastAsia="de-DE"/>
-    </w:rPr>
-  </w:style>
-  <w:style w:type="character" w:styleId="HTMLCode">
-    <w:name w:val="HTML Code"/>
-    <w:basedOn w:val="DefaultParagraphFont"/>
-    <w:uiPriority w:val="99"/>
-    <w:semiHidden/>
-    <w:unhideWhenUsed/>
-    <w:rsid w:val="00052E25"/>
-    <w:rPr>
-      <w:rFonts w:ascii="Courier New" w:eastAsia="Times New Roman" w:hAnsi="Courier New" w:cs="Courier New"/>
-      <w:sz w:val="20"/>
-      <w:szCs w:val="20"/>
-    </w:rPr>
   </w:style>
 </w:styles>
 </file>

</xml_diff>